<commit_message>
Docs: Completar plan de iteracion C8. Iniciar plan de iteracion C9
</commit_message>
<xml_diff>
--- a/3. Etapa de construcción/Iteración 8/Plan de iteración/Plan de Iteración C8_Vesta Risk Manager_T-Code.docx
+++ b/3. Etapa de construcción/Iteración 8/Plan de iteración/Plan de Iteración C8_Vesta Risk Manager_T-Code.docx
@@ -2309,31 +2309,16 @@
         <w:rPr>
           <w:lang w:val="es-AR"/>
         </w:rPr>
-        <w:t xml:space="preserve"> caso de uso CU10: Realizar informes</w:t>
+        <w:t xml:space="preserve"> caso de uso </w:t>
+      </w:r>
+      <w:r>
+        <w:t>CU10: Realizar y solicitar informes</w:t>
       </w:r>
       <w:r>
         <w:rPr>
           <w:lang w:val="es-AR"/>
         </w:rPr>
         <w:t>.</w:t>
-      </w:r>
-    </w:p>
-    <w:p>
-      <w:pPr>
-        <w:pStyle w:val="Prrafodelista"/>
-        <w:numPr>
-          <w:ilvl w:val="0"/>
-          <w:numId w:val="16"/>
-        </w:numPr>
-        <w:rPr>
-          <w:lang w:val="es-AR"/>
-        </w:rPr>
-      </w:pPr>
-      <w:r>
-        <w:rPr>
-          <w:lang w:val="es-AR"/>
-        </w:rPr>
-        <w:t>Realizar la implementación del caso de uso CU11: Exportar archivos</w:t>
       </w:r>
     </w:p>
     <w:p>
@@ -2690,6 +2675,15 @@
                 <w:szCs w:val="22"/>
               </w:rPr>
             </w:pPr>
+            <w:r>
+              <w:rPr>
+                <w:rFonts w:asciiTheme="minorHAnsi" w:hAnsiTheme="minorHAnsi" w:cstheme="minorHAnsi"/>
+                <w:color w:val="000000" w:themeColor="text1"/>
+                <w:sz w:val="22"/>
+                <w:szCs w:val="22"/>
+              </w:rPr>
+              <w:t>-</w:t>
+            </w:r>
           </w:p>
         </w:tc>
         <w:tc>
@@ -2708,6 +2702,15 @@
                 <w:szCs w:val="22"/>
               </w:rPr>
             </w:pPr>
+            <w:r>
+              <w:rPr>
+                <w:rFonts w:asciiTheme="minorHAnsi" w:hAnsiTheme="minorHAnsi" w:cstheme="minorHAnsi"/>
+                <w:color w:val="000000" w:themeColor="text1"/>
+                <w:sz w:val="22"/>
+                <w:szCs w:val="22"/>
+              </w:rPr>
+              <w:t>-</w:t>
+            </w:r>
           </w:p>
         </w:tc>
         <w:tc>
@@ -2802,7 +2805,23 @@
                 <w:sz w:val="22"/>
                 <w:szCs w:val="22"/>
               </w:rPr>
-              <w:t>03/05</w:t>
+              <w:t>0</w:t>
+            </w:r>
+            <w:r>
+              <w:rPr>
+                <w:rFonts w:asciiTheme="minorHAnsi" w:hAnsiTheme="minorHAnsi" w:cstheme="minorHAnsi"/>
+                <w:sz w:val="22"/>
+                <w:szCs w:val="22"/>
+              </w:rPr>
+              <w:t>4</w:t>
+            </w:r>
+            <w:r>
+              <w:rPr>
+                <w:rFonts w:asciiTheme="minorHAnsi" w:hAnsiTheme="minorHAnsi" w:cstheme="minorHAnsi"/>
+                <w:sz w:val="22"/>
+                <w:szCs w:val="22"/>
+              </w:rPr>
+              <w:t>/05</w:t>
             </w:r>
           </w:p>
         </w:tc>
@@ -2822,6 +2841,15 @@
                 <w:szCs w:val="22"/>
               </w:rPr>
             </w:pPr>
+            <w:r>
+              <w:rPr>
+                <w:rFonts w:asciiTheme="minorHAnsi" w:hAnsiTheme="minorHAnsi" w:cstheme="minorHAnsi"/>
+                <w:color w:val="388600"/>
+                <w:sz w:val="22"/>
+                <w:szCs w:val="22"/>
+              </w:rPr>
+              <w:t>-</w:t>
+            </w:r>
           </w:p>
         </w:tc>
         <w:tc>
@@ -2840,6 +2868,15 @@
                 <w:szCs w:val="22"/>
               </w:rPr>
             </w:pPr>
+            <w:r>
+              <w:rPr>
+                <w:rFonts w:asciiTheme="minorHAnsi" w:hAnsiTheme="minorHAnsi" w:cstheme="minorHAnsi"/>
+                <w:color w:val="FF0000"/>
+                <w:sz w:val="22"/>
+                <w:szCs w:val="22"/>
+              </w:rPr>
+              <w:t>No completado</w:t>
+            </w:r>
           </w:p>
         </w:tc>
         <w:tc>
@@ -2919,7 +2956,23 @@
                 <w:sz w:val="22"/>
                 <w:szCs w:val="22"/>
               </w:rPr>
-              <w:t>03/05</w:t>
+              <w:t>0</w:t>
+            </w:r>
+            <w:r>
+              <w:rPr>
+                <w:rFonts w:asciiTheme="minorHAnsi" w:hAnsiTheme="minorHAnsi" w:cstheme="minorHAnsi"/>
+                <w:sz w:val="22"/>
+                <w:szCs w:val="22"/>
+              </w:rPr>
+              <w:t>4</w:t>
+            </w:r>
+            <w:r>
+              <w:rPr>
+                <w:rFonts w:asciiTheme="minorHAnsi" w:hAnsiTheme="minorHAnsi" w:cstheme="minorHAnsi"/>
+                <w:sz w:val="22"/>
+                <w:szCs w:val="22"/>
+              </w:rPr>
+              <w:t>/05</w:t>
             </w:r>
           </w:p>
         </w:tc>
@@ -2943,7 +2996,15 @@
                 <w:sz w:val="22"/>
                 <w:szCs w:val="22"/>
               </w:rPr>
-              <w:t>04/05</w:t>
+              <w:t>05</w:t>
+            </w:r>
+            <w:r>
+              <w:rPr>
+                <w:rFonts w:asciiTheme="minorHAnsi" w:hAnsiTheme="minorHAnsi" w:cstheme="minorHAnsi"/>
+                <w:sz w:val="22"/>
+                <w:szCs w:val="22"/>
+              </w:rPr>
+              <w:t>/05</w:t>
             </w:r>
           </w:p>
         </w:tc>
@@ -3060,7 +3121,23 @@
                 <w:sz w:val="22"/>
                 <w:szCs w:val="22"/>
               </w:rPr>
-              <w:t>03/05</w:t>
+              <w:t>0</w:t>
+            </w:r>
+            <w:r>
+              <w:rPr>
+                <w:rFonts w:asciiTheme="minorHAnsi" w:hAnsiTheme="minorHAnsi" w:cstheme="minorHAnsi"/>
+                <w:sz w:val="22"/>
+                <w:szCs w:val="22"/>
+              </w:rPr>
+              <w:t>4</w:t>
+            </w:r>
+            <w:r>
+              <w:rPr>
+                <w:rFonts w:asciiTheme="minorHAnsi" w:hAnsiTheme="minorHAnsi" w:cstheme="minorHAnsi"/>
+                <w:sz w:val="22"/>
+                <w:szCs w:val="22"/>
+              </w:rPr>
+              <w:t>/05</w:t>
             </w:r>
           </w:p>
         </w:tc>
@@ -3084,7 +3161,23 @@
                 <w:sz w:val="22"/>
                 <w:szCs w:val="22"/>
               </w:rPr>
-              <w:t>04/05</w:t>
+              <w:t>0</w:t>
+            </w:r>
+            <w:r>
+              <w:rPr>
+                <w:rFonts w:asciiTheme="minorHAnsi" w:hAnsiTheme="minorHAnsi" w:cstheme="minorHAnsi"/>
+                <w:sz w:val="22"/>
+                <w:szCs w:val="22"/>
+              </w:rPr>
+              <w:t>5</w:t>
+            </w:r>
+            <w:r>
+              <w:rPr>
+                <w:rFonts w:asciiTheme="minorHAnsi" w:hAnsiTheme="minorHAnsi" w:cstheme="minorHAnsi"/>
+                <w:sz w:val="22"/>
+                <w:szCs w:val="22"/>
+              </w:rPr>
+              <w:t>/05</w:t>
             </w:r>
           </w:p>
         </w:tc>
@@ -3201,7 +3294,23 @@
                 <w:sz w:val="22"/>
                 <w:szCs w:val="22"/>
               </w:rPr>
-              <w:t>04/05</w:t>
+              <w:t>0</w:t>
+            </w:r>
+            <w:r>
+              <w:rPr>
+                <w:rFonts w:asciiTheme="minorHAnsi" w:hAnsiTheme="minorHAnsi" w:cstheme="minorHAnsi"/>
+                <w:sz w:val="22"/>
+                <w:szCs w:val="22"/>
+              </w:rPr>
+              <w:t>5</w:t>
+            </w:r>
+            <w:r>
+              <w:rPr>
+                <w:rFonts w:asciiTheme="minorHAnsi" w:hAnsiTheme="minorHAnsi" w:cstheme="minorHAnsi"/>
+                <w:sz w:val="22"/>
+                <w:szCs w:val="22"/>
+              </w:rPr>
+              <w:t>/05</w:t>
             </w:r>
           </w:p>
         </w:tc>
@@ -3225,7 +3334,23 @@
                 <w:sz w:val="22"/>
                 <w:szCs w:val="22"/>
               </w:rPr>
-              <w:t>05/05</w:t>
+              <w:t>0</w:t>
+            </w:r>
+            <w:r>
+              <w:rPr>
+                <w:rFonts w:asciiTheme="minorHAnsi" w:hAnsiTheme="minorHAnsi" w:cstheme="minorHAnsi"/>
+                <w:sz w:val="22"/>
+                <w:szCs w:val="22"/>
+              </w:rPr>
+              <w:t>6</w:t>
+            </w:r>
+            <w:r>
+              <w:rPr>
+                <w:rFonts w:asciiTheme="minorHAnsi" w:hAnsiTheme="minorHAnsi" w:cstheme="minorHAnsi"/>
+                <w:sz w:val="22"/>
+                <w:szCs w:val="22"/>
+              </w:rPr>
+              <w:t>/05</w:t>
             </w:r>
           </w:p>
         </w:tc>
@@ -3342,7 +3467,23 @@
                 <w:sz w:val="22"/>
                 <w:szCs w:val="22"/>
               </w:rPr>
-              <w:t>05/05</w:t>
+              <w:t>0</w:t>
+            </w:r>
+            <w:r>
+              <w:rPr>
+                <w:rFonts w:asciiTheme="minorHAnsi" w:hAnsiTheme="minorHAnsi" w:cstheme="minorHAnsi"/>
+                <w:sz w:val="22"/>
+                <w:szCs w:val="22"/>
+              </w:rPr>
+              <w:t>6</w:t>
+            </w:r>
+            <w:r>
+              <w:rPr>
+                <w:rFonts w:asciiTheme="minorHAnsi" w:hAnsiTheme="minorHAnsi" w:cstheme="minorHAnsi"/>
+                <w:sz w:val="22"/>
+                <w:szCs w:val="22"/>
+              </w:rPr>
+              <w:t>/05</w:t>
             </w:r>
           </w:p>
         </w:tc>
@@ -3366,7 +3507,23 @@
                 <w:sz w:val="22"/>
                 <w:szCs w:val="22"/>
               </w:rPr>
-              <w:t>06/05</w:t>
+              <w:t>0</w:t>
+            </w:r>
+            <w:r>
+              <w:rPr>
+                <w:rFonts w:asciiTheme="minorHAnsi" w:hAnsiTheme="minorHAnsi" w:cstheme="minorHAnsi"/>
+                <w:sz w:val="22"/>
+                <w:szCs w:val="22"/>
+              </w:rPr>
+              <w:t>7</w:t>
+            </w:r>
+            <w:r>
+              <w:rPr>
+                <w:rFonts w:asciiTheme="minorHAnsi" w:hAnsiTheme="minorHAnsi" w:cstheme="minorHAnsi"/>
+                <w:sz w:val="22"/>
+                <w:szCs w:val="22"/>
+              </w:rPr>
+              <w:t>/05</w:t>
             </w:r>
           </w:p>
         </w:tc>
@@ -3499,7 +3656,25 @@
                 <w:szCs w:val="22"/>
                 <w:lang w:val="es-AR"/>
               </w:rPr>
-              <w:t>06/05</w:t>
+              <w:t>0</w:t>
+            </w:r>
+            <w:r>
+              <w:rPr>
+                <w:rFonts w:asciiTheme="minorHAnsi" w:hAnsiTheme="minorHAnsi" w:cstheme="minorHAnsi"/>
+                <w:sz w:val="22"/>
+                <w:szCs w:val="22"/>
+                <w:lang w:val="es-AR"/>
+              </w:rPr>
+              <w:t>7</w:t>
+            </w:r>
+            <w:r>
+              <w:rPr>
+                <w:rFonts w:asciiTheme="minorHAnsi" w:hAnsiTheme="minorHAnsi" w:cstheme="minorHAnsi"/>
+                <w:sz w:val="22"/>
+                <w:szCs w:val="22"/>
+                <w:lang w:val="es-AR"/>
+              </w:rPr>
+              <w:t>/05</w:t>
             </w:r>
           </w:p>
         </w:tc>
@@ -3525,7 +3700,25 @@
                 <w:szCs w:val="22"/>
                 <w:lang w:val="es-AR"/>
               </w:rPr>
-              <w:t>08/05</w:t>
+              <w:t>0</w:t>
+            </w:r>
+            <w:r>
+              <w:rPr>
+                <w:rFonts w:asciiTheme="minorHAnsi" w:hAnsiTheme="minorHAnsi" w:cstheme="minorHAnsi"/>
+                <w:sz w:val="22"/>
+                <w:szCs w:val="22"/>
+                <w:lang w:val="es-AR"/>
+              </w:rPr>
+              <w:t>9</w:t>
+            </w:r>
+            <w:r>
+              <w:rPr>
+                <w:rFonts w:asciiTheme="minorHAnsi" w:hAnsiTheme="minorHAnsi" w:cstheme="minorHAnsi"/>
+                <w:sz w:val="22"/>
+                <w:szCs w:val="22"/>
+                <w:lang w:val="es-AR"/>
+              </w:rPr>
+              <w:t>/05</w:t>
             </w:r>
           </w:p>
         </w:tc>
@@ -3545,6 +3738,16 @@
                 <w:lang w:val="es-AR"/>
               </w:rPr>
             </w:pPr>
+            <w:r>
+              <w:rPr>
+                <w:rFonts w:asciiTheme="minorHAnsi" w:hAnsiTheme="minorHAnsi" w:cstheme="minorHAnsi"/>
+                <w:color w:val="000000" w:themeColor="text1"/>
+                <w:sz w:val="22"/>
+                <w:szCs w:val="22"/>
+                <w:lang w:val="es-AR"/>
+              </w:rPr>
+              <w:t>-</w:t>
+            </w:r>
           </w:p>
         </w:tc>
         <w:tc>
@@ -3563,6 +3766,16 @@
                 <w:lang w:val="es-AR"/>
               </w:rPr>
             </w:pPr>
+            <w:r>
+              <w:rPr>
+                <w:rFonts w:asciiTheme="minorHAnsi" w:hAnsiTheme="minorHAnsi" w:cstheme="minorHAnsi"/>
+                <w:color w:val="000000" w:themeColor="text1"/>
+                <w:sz w:val="22"/>
+                <w:szCs w:val="22"/>
+                <w:lang w:val="es-AR"/>
+              </w:rPr>
+              <w:t>-</w:t>
+            </w:r>
           </w:p>
         </w:tc>
         <w:tc>
@@ -3691,6 +3904,16 @@
                 <w:lang w:val="es-AR"/>
               </w:rPr>
             </w:pPr>
+            <w:r>
+              <w:rPr>
+                <w:rFonts w:asciiTheme="minorHAnsi" w:hAnsiTheme="minorHAnsi" w:cstheme="minorHAnsi"/>
+                <w:color w:val="000000" w:themeColor="text1"/>
+                <w:sz w:val="22"/>
+                <w:szCs w:val="22"/>
+                <w:lang w:val="es-AR"/>
+              </w:rPr>
+              <w:t>-</w:t>
+            </w:r>
           </w:p>
         </w:tc>
         <w:tc>
@@ -3709,6 +3932,16 @@
                 <w:lang w:val="es-AR"/>
               </w:rPr>
             </w:pPr>
+            <w:r>
+              <w:rPr>
+                <w:rFonts w:asciiTheme="minorHAnsi" w:hAnsiTheme="minorHAnsi" w:cstheme="minorHAnsi"/>
+                <w:color w:val="000000" w:themeColor="text1"/>
+                <w:sz w:val="22"/>
+                <w:szCs w:val="22"/>
+                <w:lang w:val="es-AR"/>
+              </w:rPr>
+              <w:t>-</w:t>
+            </w:r>
           </w:p>
         </w:tc>
         <w:tc>
@@ -3847,6 +4080,16 @@
                 <w:lang w:val="es-AR"/>
               </w:rPr>
             </w:pPr>
+            <w:r>
+              <w:rPr>
+                <w:rFonts w:asciiTheme="minorHAnsi" w:hAnsiTheme="minorHAnsi" w:cstheme="minorHAnsi"/>
+                <w:color w:val="000000" w:themeColor="text1"/>
+                <w:sz w:val="22"/>
+                <w:szCs w:val="22"/>
+                <w:lang w:val="es-AR"/>
+              </w:rPr>
+              <w:t>-</w:t>
+            </w:r>
           </w:p>
         </w:tc>
         <w:tc>
@@ -3865,6 +4108,16 @@
                 <w:lang w:val="es-AR"/>
               </w:rPr>
             </w:pPr>
+            <w:r>
+              <w:rPr>
+                <w:rFonts w:asciiTheme="minorHAnsi" w:hAnsiTheme="minorHAnsi" w:cstheme="minorHAnsi"/>
+                <w:color w:val="000000" w:themeColor="text1"/>
+                <w:sz w:val="22"/>
+                <w:szCs w:val="22"/>
+                <w:lang w:val="es-AR"/>
+              </w:rPr>
+              <w:t>-</w:t>
+            </w:r>
           </w:p>
         </w:tc>
         <w:tc>
@@ -4005,6 +4258,16 @@
                 <w:lang w:val="es-AR"/>
               </w:rPr>
             </w:pPr>
+            <w:r>
+              <w:rPr>
+                <w:rFonts w:asciiTheme="minorHAnsi" w:hAnsiTheme="minorHAnsi" w:cstheme="minorHAnsi"/>
+                <w:color w:val="00B050"/>
+                <w:sz w:val="22"/>
+                <w:szCs w:val="22"/>
+                <w:lang w:val="es-AR"/>
+              </w:rPr>
+              <w:t>-</w:t>
+            </w:r>
           </w:p>
         </w:tc>
         <w:tc>
@@ -4023,6 +4286,16 @@
                 <w:lang w:val="es-AR"/>
               </w:rPr>
             </w:pPr>
+            <w:r>
+              <w:rPr>
+                <w:rFonts w:asciiTheme="minorHAnsi" w:hAnsiTheme="minorHAnsi" w:cstheme="minorHAnsi"/>
+                <w:color w:val="00B050"/>
+                <w:sz w:val="22"/>
+                <w:szCs w:val="22"/>
+                <w:lang w:val="es-AR"/>
+              </w:rPr>
+              <w:t>-</w:t>
+            </w:r>
           </w:p>
         </w:tc>
         <w:tc>
@@ -4143,7 +4416,25 @@
                 <w:szCs w:val="22"/>
                 <w:lang w:val="es-AR"/>
               </w:rPr>
-              <w:t>08/05</w:t>
+              <w:t>0</w:t>
+            </w:r>
+            <w:r>
+              <w:rPr>
+                <w:rFonts w:asciiTheme="minorHAnsi" w:hAnsiTheme="minorHAnsi" w:cstheme="minorHAnsi"/>
+                <w:sz w:val="22"/>
+                <w:szCs w:val="22"/>
+                <w:lang w:val="es-AR"/>
+              </w:rPr>
+              <w:t>9</w:t>
+            </w:r>
+            <w:r>
+              <w:rPr>
+                <w:rFonts w:asciiTheme="minorHAnsi" w:hAnsiTheme="minorHAnsi" w:cstheme="minorHAnsi"/>
+                <w:sz w:val="22"/>
+                <w:szCs w:val="22"/>
+                <w:lang w:val="es-AR"/>
+              </w:rPr>
+              <w:t>/05</w:t>
             </w:r>
           </w:p>
         </w:tc>
@@ -4163,6 +4454,16 @@
                 <w:lang w:val="es-AR"/>
               </w:rPr>
             </w:pPr>
+            <w:r>
+              <w:rPr>
+                <w:rFonts w:asciiTheme="minorHAnsi" w:hAnsiTheme="minorHAnsi" w:cstheme="minorHAnsi"/>
+                <w:color w:val="000000" w:themeColor="text1"/>
+                <w:sz w:val="22"/>
+                <w:szCs w:val="22"/>
+                <w:lang w:val="es-AR"/>
+              </w:rPr>
+              <w:t>-</w:t>
+            </w:r>
           </w:p>
         </w:tc>
         <w:tc>
@@ -4181,6 +4482,16 @@
                 <w:lang w:val="es-AR"/>
               </w:rPr>
             </w:pPr>
+            <w:r>
+              <w:rPr>
+                <w:rFonts w:asciiTheme="minorHAnsi" w:hAnsiTheme="minorHAnsi" w:cstheme="minorHAnsi"/>
+                <w:color w:val="000000" w:themeColor="text1"/>
+                <w:sz w:val="22"/>
+                <w:szCs w:val="22"/>
+                <w:lang w:val="es-AR"/>
+              </w:rPr>
+              <w:t>-</w:t>
+            </w:r>
           </w:p>
         </w:tc>
         <w:tc>
@@ -4301,7 +4612,25 @@
                 <w:szCs w:val="22"/>
                 <w:lang w:val="es-AR"/>
               </w:rPr>
-              <w:t>08/05</w:t>
+              <w:t>0</w:t>
+            </w:r>
+            <w:r>
+              <w:rPr>
+                <w:rFonts w:asciiTheme="minorHAnsi" w:hAnsiTheme="minorHAnsi" w:cstheme="minorHAnsi"/>
+                <w:sz w:val="22"/>
+                <w:szCs w:val="22"/>
+                <w:lang w:val="es-AR"/>
+              </w:rPr>
+              <w:t>9</w:t>
+            </w:r>
+            <w:r>
+              <w:rPr>
+                <w:rFonts w:asciiTheme="minorHAnsi" w:hAnsiTheme="minorHAnsi" w:cstheme="minorHAnsi"/>
+                <w:sz w:val="22"/>
+                <w:szCs w:val="22"/>
+                <w:lang w:val="es-AR"/>
+              </w:rPr>
+              <w:t>/05</w:t>
             </w:r>
           </w:p>
         </w:tc>
@@ -4321,6 +4650,16 @@
                 <w:lang w:val="es-AR"/>
               </w:rPr>
             </w:pPr>
+            <w:r>
+              <w:rPr>
+                <w:rFonts w:asciiTheme="minorHAnsi" w:hAnsiTheme="minorHAnsi" w:cstheme="minorHAnsi"/>
+                <w:color w:val="000000" w:themeColor="text1"/>
+                <w:sz w:val="22"/>
+                <w:szCs w:val="22"/>
+                <w:lang w:val="es-AR"/>
+              </w:rPr>
+              <w:t>-</w:t>
+            </w:r>
           </w:p>
         </w:tc>
         <w:tc>
@@ -4339,6 +4678,16 @@
                 <w:lang w:val="es-AR"/>
               </w:rPr>
             </w:pPr>
+            <w:r>
+              <w:rPr>
+                <w:rFonts w:asciiTheme="minorHAnsi" w:hAnsiTheme="minorHAnsi" w:cstheme="minorHAnsi"/>
+                <w:color w:val="000000" w:themeColor="text1"/>
+                <w:sz w:val="22"/>
+                <w:szCs w:val="22"/>
+                <w:lang w:val="es-AR"/>
+              </w:rPr>
+              <w:t>-</w:t>
+            </w:r>
           </w:p>
         </w:tc>
         <w:tc>
@@ -4457,7 +4806,25 @@
                 <w:szCs w:val="22"/>
                 <w:lang w:val="es-AR"/>
               </w:rPr>
-              <w:t>08/05</w:t>
+              <w:t>0</w:t>
+            </w:r>
+            <w:r>
+              <w:rPr>
+                <w:rFonts w:asciiTheme="minorHAnsi" w:hAnsiTheme="minorHAnsi" w:cstheme="minorHAnsi"/>
+                <w:sz w:val="22"/>
+                <w:szCs w:val="22"/>
+                <w:lang w:val="es-AR"/>
+              </w:rPr>
+              <w:t>9</w:t>
+            </w:r>
+            <w:r>
+              <w:rPr>
+                <w:rFonts w:asciiTheme="minorHAnsi" w:hAnsiTheme="minorHAnsi" w:cstheme="minorHAnsi"/>
+                <w:sz w:val="22"/>
+                <w:szCs w:val="22"/>
+                <w:lang w:val="es-AR"/>
+              </w:rPr>
+              <w:t>/05</w:t>
             </w:r>
           </w:p>
         </w:tc>
@@ -4477,6 +4844,16 @@
                 <w:lang w:val="es-AR"/>
               </w:rPr>
             </w:pPr>
+            <w:r>
+              <w:rPr>
+                <w:rFonts w:asciiTheme="minorHAnsi" w:hAnsiTheme="minorHAnsi" w:cstheme="minorHAnsi"/>
+                <w:color w:val="000000" w:themeColor="text1"/>
+                <w:sz w:val="22"/>
+                <w:szCs w:val="22"/>
+                <w:lang w:val="es-AR"/>
+              </w:rPr>
+              <w:t>-</w:t>
+            </w:r>
           </w:p>
         </w:tc>
         <w:tc>
@@ -4495,6 +4872,16 @@
                 <w:lang w:val="es-AR"/>
               </w:rPr>
             </w:pPr>
+            <w:r>
+              <w:rPr>
+                <w:rFonts w:asciiTheme="minorHAnsi" w:hAnsiTheme="minorHAnsi" w:cstheme="minorHAnsi"/>
+                <w:color w:val="000000" w:themeColor="text1"/>
+                <w:sz w:val="22"/>
+                <w:szCs w:val="22"/>
+                <w:lang w:val="es-AR"/>
+              </w:rPr>
+              <w:t>-</w:t>
+            </w:r>
           </w:p>
         </w:tc>
         <w:tc>
@@ -5029,7 +5416,7 @@
       </w:r>
       <w:bookmarkEnd w:id="9"/>
       <w:r>
-        <w:t>[Fecha]</w:t>
+        <w:t>08/05/2025</w:t>
       </w:r>
     </w:p>
     <w:p>
@@ -5057,7 +5444,47 @@
     </w:p>
     <w:p>
       <w:pPr>
+        <w:pStyle w:val="Prrafodelista"/>
+        <w:numPr>
+          <w:ilvl w:val="0"/>
+          <w:numId w:val="16"/>
+        </w:numPr>
+        <w:rPr>
+          <w:lang w:val="es-AR"/>
+        </w:rPr>
+      </w:pPr>
+      <w:r>
+        <w:rPr>
+          <w:lang w:val="es-AR"/>
+        </w:rPr>
+        <w:t>Cumplir con los plazos establecidos en la planificación.</w:t>
+      </w:r>
+    </w:p>
+    <w:p>
+      <w:pPr>
+        <w:pStyle w:val="Prrafodelista"/>
+        <w:numPr>
+          <w:ilvl w:val="0"/>
+          <w:numId w:val="16"/>
+        </w:numPr>
+        <w:rPr>
+          <w:lang w:val="es-AR"/>
+        </w:rPr>
+      </w:pPr>
+      <w:r>
+        <w:rPr>
+          <w:lang w:val="es-AR"/>
+        </w:rPr>
+        <w:t xml:space="preserve">Terminar la implementación del caso de uso </w:t>
+      </w:r>
+      <w:r>
+        <w:t>CU10: Realizar y solicitar informes.</w:t>
+      </w:r>
+    </w:p>
+    <w:p>
+      <w:pPr>
         <w:pStyle w:val="PSI-Ttulo2"/>
+        <w:ind w:left="0" w:firstLine="0"/>
       </w:pPr>
       <w:bookmarkStart w:id="12" w:name="_Toc188264149"/>
       <w:r>
@@ -5074,6 +5501,14 @@
         <w:t>Conclusión</w:t>
       </w:r>
       <w:bookmarkEnd w:id="13"/>
+    </w:p>
+    <w:p>
+      <w:pPr>
+        <w:ind w:left="0" w:firstLine="0"/>
+      </w:pPr>
+      <w:r>
+        <w:t>Aunque no se logro completar en su totalidad el CU10: Realizar y solicitar informes, se realizaron avances significativos en su implementación. El caso de uso contempla la realización de informes de tarea, informes de incidencia e informes de seguimiento, de los cuales los dos primeros ya fueron implementados. Se buscará en la siguiente iteración finalizar la implementación del CU10 con la funcionalidad para realizar informes de seguimiento, se realizarán las pruebas correspondientes y se realizara la implementación del CU11: Exportar archivos.</w:t>
+      </w:r>
     </w:p>
     <w:p>
       <w:pPr>

</xml_diff>